<commit_message>
updating git ref doc
</commit_message>
<xml_diff>
--- a/Github.docx
+++ b/Github.docx
@@ -614,6 +614,115 @@
         <w:rPr>
           <w:lang w:val="en-US"/>
         </w:rPr>
+        <w:t>Basic workflow</w:t>
+      </w:r>
+    </w:p>
+    <w:p>
+      <w:pPr>
+        <w:pStyle w:val="ListParagraph"/>
+        <w:numPr>
+          <w:ilvl w:val="1"/>
+          <w:numId w:val="1"/>
+        </w:numPr>
+        <w:rPr>
+          <w:lang w:val="en-US"/>
+        </w:rPr>
+      </w:pPr>
+      <w:r>
+        <w:rPr>
+          <w:lang w:val="en-US"/>
+        </w:rPr>
+        <w:t>Clone</w:t>
+      </w:r>
+    </w:p>
+    <w:p>
+      <w:pPr>
+        <w:pStyle w:val="ListParagraph"/>
+        <w:numPr>
+          <w:ilvl w:val="1"/>
+          <w:numId w:val="1"/>
+        </w:numPr>
+        <w:rPr>
+          <w:lang w:val="en-US"/>
+        </w:rPr>
+      </w:pPr>
+      <w:r>
+        <w:rPr>
+          <w:lang w:val="en-US"/>
+        </w:rPr>
+        <w:t>Create/Edit file</w:t>
+      </w:r>
+    </w:p>
+    <w:p>
+      <w:pPr>
+        <w:pStyle w:val="ListParagraph"/>
+        <w:numPr>
+          <w:ilvl w:val="1"/>
+          <w:numId w:val="1"/>
+        </w:numPr>
+        <w:rPr>
+          <w:lang w:val="en-US"/>
+        </w:rPr>
+      </w:pPr>
+      <w:r>
+        <w:rPr>
+          <w:lang w:val="en-US"/>
+        </w:rPr>
+        <w:t>Staging area</w:t>
+      </w:r>
+    </w:p>
+    <w:p>
+      <w:pPr>
+        <w:pStyle w:val="ListParagraph"/>
+        <w:numPr>
+          <w:ilvl w:val="1"/>
+          <w:numId w:val="1"/>
+        </w:numPr>
+        <w:rPr>
+          <w:lang w:val="en-US"/>
+        </w:rPr>
+      </w:pPr>
+      <w:r>
+        <w:rPr>
+          <w:lang w:val="en-US"/>
+        </w:rPr>
+        <w:t>Commit</w:t>
+      </w:r>
+    </w:p>
+    <w:p>
+      <w:pPr>
+        <w:pStyle w:val="ListParagraph"/>
+        <w:numPr>
+          <w:ilvl w:val="1"/>
+          <w:numId w:val="1"/>
+        </w:numPr>
+        <w:rPr>
+          <w:lang w:val="en-US"/>
+        </w:rPr>
+      </w:pPr>
+      <w:r>
+        <w:rPr>
+          <w:lang w:val="en-US"/>
+        </w:rPr>
+        <w:t>Pull/Push</w:t>
+      </w:r>
+    </w:p>
+    <w:p>
+      <w:pPr>
+        <w:pStyle w:val="ListParagraph"/>
+        <w:numPr>
+          <w:ilvl w:val="0"/>
+          <w:numId w:val="1"/>
+        </w:numPr>
+        <w:rPr>
+          <w:lang w:val="en-US"/>
+        </w:rPr>
+      </w:pPr>
+      <w:r>
+        <w:rPr>
+          <w:lang w:val="en-US"/>
+        </w:rPr>
+        <w:lastRenderedPageBreak/>
         <w:t>Create repository</w:t>
       </w:r>
     </w:p>
@@ -629,7 +738,6 @@
           <w:noProof/>
           <w:lang w:val="en-US"/>
         </w:rPr>
-        <w:lastRenderedPageBreak/>
         <w:drawing>
           <wp:inline distT="0" distB="0" distL="0" distR="0" wp14:anchorId="66019908" wp14:editId="1BE95047">
             <wp:extent cx="5727700" cy="4138295"/>

</xml_diff>